<commit_message>
Same as prior commit
</commit_message>
<xml_diff>
--- a/Document.docx
+++ b/Document.docx
@@ -1,6 +1,6 @@
 
 <file path=word/document.xml><?xml version="1.0" encoding="utf-8"?>
-<w:document xmlns:wpc="http://schemas.microsoft.com/office/word/2010/wordprocessingCanvas" xmlns:cx="http://schemas.microsoft.com/office/drawing/2014/chartex" xmlns:cx1="http://schemas.microsoft.com/office/drawing/2015/9/8/chartex" xmlns:cx2="http://schemas.microsoft.com/office/drawing/2015/10/21/chartex" xmlns:cx3="http://schemas.microsoft.com/office/drawing/2016/5/9/chartex" xmlns:cx4="http://schemas.microsoft.com/office/drawing/2016/5/10/chartex" xmlns:cx5="http://schemas.microsoft.com/office/drawing/2016/5/11/chartex" xmlns:cx6="http://schemas.microsoft.com/office/drawing/2016/5/12/chartex" xmlns:cx7="http://schemas.microsoft.com/office/drawing/2016/5/13/chartex" xmlns:cx8="http://schemas.microsoft.com/office/drawing/2016/5/14/chartex" xmlns:mc="http://schemas.openxmlformats.org/markup-compatibility/2006" xmlns:aink="http://schemas.microsoft.com/office/drawing/2016/ink" xmlns:am3d="http://schemas.microsoft.com/office/drawing/2017/model3d" xmlns:o="urn:schemas-microsoft-com:office:office" xmlns:r="http://schemas.openxmlformats.org/officeDocument/2006/relationships" xmlns:m="http://schemas.openxmlformats.org/officeDocument/2006/math" xmlns:v="urn:schemas-microsoft-com:vml" xmlns:wp14="http://schemas.microsoft.com/office/word/2010/wordprocessingDrawing" xmlns:wp="http://schemas.openxmlformats.org/drawingml/2006/wordprocessingDrawing" xmlns:w10="urn:schemas-microsoft-com:office:word" xmlns:w="http://schemas.openxmlformats.org/wordprocessingml/2006/main" xmlns:w14="http://schemas.microsoft.com/office/word/2010/wordml" xmlns:w15="http://schemas.microsoft.com/office/word/2012/wordml" xmlns:w16cex="http://schemas.microsoft.com/office/word/2018/wordml/cex" xmlns:w16cid="http://schemas.microsoft.com/office/word/2016/wordml/cid" xmlns:w16="http://schemas.microsoft.com/office/word/2018/wordml" xmlns:w16se="http://schemas.microsoft.com/office/word/2015/wordml/symex" xmlns:wpg="http://schemas.microsoft.com/office/word/2010/wordprocessingGroup" xmlns:wpi="http://schemas.microsoft.com/office/word/2010/wordprocessingInk" xmlns:wne="http://schemas.microsoft.com/office/word/2006/wordml" xmlns:wps="http://schemas.microsoft.com/office/word/2010/wordprocessingShape" mc:Ignorable="w14 w15 w16se w16cid w16 w16cex wp14">
+<w:document xmlns:wpc="http://schemas.microsoft.com/office/word/2010/wordprocessingCanvas" xmlns:cx="http://schemas.microsoft.com/office/drawing/2014/chartex" xmlns:cx1="http://schemas.microsoft.com/office/drawing/2015/9/8/chartex" xmlns:cx2="http://schemas.microsoft.com/office/drawing/2015/10/21/chartex" xmlns:cx3="http://schemas.microsoft.com/office/drawing/2016/5/9/chartex" xmlns:cx4="http://schemas.microsoft.com/office/drawing/2016/5/10/chartex" xmlns:cx5="http://schemas.microsoft.com/office/drawing/2016/5/11/chartex" xmlns:cx6="http://schemas.microsoft.com/office/drawing/2016/5/12/chartex" xmlns:cx7="http://schemas.microsoft.com/office/drawing/2016/5/13/chartex" xmlns:cx8="http://schemas.microsoft.com/office/drawing/2016/5/14/chartex" xmlns:mc="http://schemas.openxmlformats.org/markup-compatibility/2006" xmlns:aink="http://schemas.microsoft.com/office/drawing/2016/ink" xmlns:am3d="http://schemas.microsoft.com/office/drawing/2017/model3d" xmlns:o="urn:schemas-microsoft-com:office:office" xmlns:r="http://schemas.openxmlformats.org/officeDocument/2006/relationships" xmlns:m="http://schemas.openxmlformats.org/officeDocument/2006/math" xmlns:v="urn:schemas-microsoft-com:vml" xmlns:wp14="http://schemas.microsoft.com/office/word/2010/wordprocessingDrawing" xmlns:wp="http://schemas.openxmlformats.org/drawingml/2006/wordprocessingDrawing" xmlns:w10="urn:schemas-microsoft-com:office:word" xmlns:w="http://schemas.openxmlformats.org/wordprocessingml/2006/main" xmlns:w14="http://schemas.microsoft.com/office/word/2010/wordml" xmlns:w15="http://schemas.microsoft.com/office/word/2012/wordml" xmlns:w16cid="http://schemas.microsoft.com/office/word/2016/wordml/cid" xmlns:w16se="http://schemas.microsoft.com/office/word/2015/wordml/symex" xmlns:wpg="http://schemas.microsoft.com/office/word/2010/wordprocessingGroup" xmlns:wpi="http://schemas.microsoft.com/office/word/2010/wordprocessingInk" xmlns:wne="http://schemas.microsoft.com/office/word/2006/wordml" xmlns:wps="http://schemas.microsoft.com/office/word/2010/wordprocessingShape" mc:Ignorable="w14 w15 w16se w16cid wp14">
   <w:body>
     <w:p>
       <w:pPr>
@@ -19,7 +19,15 @@
     </w:p>
     <w:p>
       <w:r>
-        <w:t>Written by Hyeonho Shin, 20203344, Master Course, 010-5136-6003</w:t>
+        <w:t xml:space="preserve">Written by </w:t>
+      </w:r>
+      <w:proofErr w:type="spellStart"/>
+      <w:r>
+        <w:t>Hyeonho</w:t>
+      </w:r>
+      <w:proofErr w:type="spellEnd"/>
+      <w:r>
+        <w:t xml:space="preserve"> Shin, 20203344, Master Course, 010-5136-6003</w:t>
       </w:r>
     </w:p>
     <w:p>
@@ -41,7 +49,34 @@
     <w:bookmarkEnd w:id="1"/>
     <w:p>
       <w:r>
-        <w:t>My homework is Resnet50-based, which is the well-known Net in image-classification area. But for better operating in our set I used more tricks (Adaptive learning rate, small batchsize, modify ResNet50, and DataAugumentation)</w:t>
+        <w:t>My homework is Resnet50-based, which is the well-known Net in image-classification area. But for better operating in our set I used more tricks (Adaptive learning rate, small batch</w:t>
+      </w:r>
+      <w:r>
+        <w:t xml:space="preserve"> </w:t>
+      </w:r>
+      <w:r>
+        <w:t>size, modif</w:t>
+      </w:r>
+      <w:r>
+        <w:t>ying</w:t>
+      </w:r>
+      <w:r>
+        <w:t xml:space="preserve"> ResNet50</w:t>
+      </w:r>
+      <w:r>
+        <w:t>[1]</w:t>
+      </w:r>
+      <w:r>
+        <w:t>, and Data</w:t>
+      </w:r>
+      <w:r>
+        <w:t xml:space="preserve"> </w:t>
+      </w:r>
+      <w:r>
+        <w:t>Augmentation</w:t>
+      </w:r>
+      <w:r>
+        <w:t>)</w:t>
       </w:r>
     </w:p>
     <w:p>
@@ -65,9 +100,9 @@
         <w:tblLook w:val="04A0" w:firstRow="1" w:lastRow="0" w:firstColumn="1" w:lastColumn="0" w:noHBand="0" w:noVBand="1"/>
       </w:tblPr>
       <w:tblGrid>
-        <w:gridCol w:w="1913"/>
-        <w:gridCol w:w="3728"/>
-        <w:gridCol w:w="3375"/>
+        <w:gridCol w:w="1862"/>
+        <w:gridCol w:w="3759"/>
+        <w:gridCol w:w="3395"/>
       </w:tblGrid>
       <w:tr>
         <w:tc>
@@ -147,6 +182,7 @@
                 <w:color w:val="595959" w:themeColor="text1" w:themeTint="A6"/>
               </w:rPr>
             </w:pPr>
+            <w:proofErr w:type="spellStart"/>
             <w:r>
               <w:rPr>
                 <w:rFonts w:ascii="Helvetica Neue Medium" w:hAnsi="Helvetica Neue Medium"/>
@@ -154,6 +190,7 @@
               </w:rPr>
               <w:t>ForTA</w:t>
             </w:r>
+            <w:proofErr w:type="spellEnd"/>
           </w:p>
         </w:tc>
         <w:tc>
@@ -188,8 +225,30 @@
               <w:rPr>
                 <w:rFonts w:ascii="Helvetica Neue Light" w:hAnsi="Helvetica Neue Light"/>
               </w:rPr>
-              <w:t>Python ForTA.py -i model_file_name.pth</w:t>
+              <w:t>Python ForTA.py -</w:t>
             </w:r>
+            <w:proofErr w:type="spellStart"/>
+            <w:r>
+              <w:rPr>
+                <w:rFonts w:ascii="Helvetica Neue Light" w:hAnsi="Helvetica Neue Light"/>
+              </w:rPr>
+              <w:t>i</w:t>
+            </w:r>
+            <w:proofErr w:type="spellEnd"/>
+            <w:r>
+              <w:rPr>
+                <w:rFonts w:ascii="Helvetica Neue Light" w:hAnsi="Helvetica Neue Light"/>
+              </w:rPr>
+              <w:t xml:space="preserve"> </w:t>
+            </w:r>
+            <w:proofErr w:type="spellStart"/>
+            <w:r>
+              <w:rPr>
+                <w:rFonts w:ascii="Helvetica Neue Light" w:hAnsi="Helvetica Neue Light"/>
+              </w:rPr>
+              <w:t>model_file_name.pth</w:t>
+            </w:r>
+            <w:proofErr w:type="spellEnd"/>
           </w:p>
         </w:tc>
       </w:tr>
@@ -206,6 +265,7 @@
                 <w:color w:val="595959" w:themeColor="text1" w:themeTint="A6"/>
               </w:rPr>
             </w:pPr>
+            <w:proofErr w:type="spellStart"/>
             <w:r>
               <w:rPr>
                 <w:rFonts w:ascii="Helvetica Neue Medium" w:hAnsi="Helvetica Neue Medium"/>
@@ -213,6 +273,7 @@
               </w:rPr>
               <w:t>tanukiChar_trainer</w:t>
             </w:r>
+            <w:proofErr w:type="spellEnd"/>
           </w:p>
         </w:tc>
         <w:tc>
@@ -229,21 +290,7 @@
               <w:rPr>
                 <w:rFonts w:ascii="Helvetica Neue Light" w:hAnsi="Helvetica Neue Light"/>
               </w:rPr>
-              <w:t xml:space="preserve">Training my </w:t>
-            </w:r>
-            <w:proofErr w:type="gramStart"/>
-            <w:r>
-              <w:rPr>
-                <w:rFonts w:ascii="Helvetica Neue Light" w:hAnsi="Helvetica Neue Light"/>
-              </w:rPr>
-              <w:t>Net, and</w:t>
-            </w:r>
-            <w:proofErr w:type="gramEnd"/>
-            <w:r>
-              <w:rPr>
-                <w:rFonts w:ascii="Helvetica Neue Light" w:hAnsi="Helvetica Neue Light"/>
-              </w:rPr>
-              <w:t xml:space="preserve"> returning model file.</w:t>
+              <w:t>Training my Net, and returning model file.</w:t>
             </w:r>
           </w:p>
         </w:tc>
@@ -279,6 +326,7 @@
                 <w:color w:val="595959" w:themeColor="text1" w:themeTint="A6"/>
               </w:rPr>
             </w:pPr>
+            <w:proofErr w:type="spellStart"/>
             <w:r>
               <w:rPr>
                 <w:rFonts w:ascii="Helvetica Neue Medium" w:hAnsi="Helvetica Neue Medium"/>
@@ -286,6 +334,7 @@
               </w:rPr>
               <w:t>tanukiCharNet</w:t>
             </w:r>
+            <w:proofErr w:type="spellEnd"/>
           </w:p>
         </w:tc>
         <w:tc>
@@ -338,6 +387,7 @@
                 <w:color w:val="595959" w:themeColor="text1" w:themeTint="A6"/>
               </w:rPr>
             </w:pPr>
+            <w:proofErr w:type="spellStart"/>
             <w:r>
               <w:rPr>
                 <w:rFonts w:ascii="Helvetica Neue Medium" w:hAnsi="Helvetica Neue Medium"/>
@@ -345,6 +395,7 @@
               </w:rPr>
               <w:t>tanukiDataAug</w:t>
             </w:r>
+            <w:proofErr w:type="spellEnd"/>
           </w:p>
         </w:tc>
         <w:tc>
@@ -361,7 +412,19 @@
               <w:rPr>
                 <w:rFonts w:ascii="Helvetica Neue Light" w:hAnsi="Helvetica Neue Light"/>
               </w:rPr>
-              <w:t>Includes custom data augumentation class. In other words, preprocess programs are in it.</w:t>
+              <w:t xml:space="preserve">Includes custom data </w:t>
+            </w:r>
+            <w:r>
+              <w:rPr>
+                <w:rFonts w:ascii="Helvetica Neue Light" w:hAnsi="Helvetica Neue Light"/>
+              </w:rPr>
+              <w:t>augmentation</w:t>
+            </w:r>
+            <w:r>
+              <w:rPr>
+                <w:rFonts w:ascii="Helvetica Neue Light" w:hAnsi="Helvetica Neue Light"/>
+              </w:rPr>
+              <w:t xml:space="preserve"> class. In other words, preprocess programs are in it.</w:t>
             </w:r>
           </w:p>
         </w:tc>
@@ -413,7 +476,10 @@
     <w:bookmarkEnd w:id="3"/>
     <w:p>
       <w:r>
-        <w:t xml:space="preserve">Excecute </w:t>
+        <w:t>Execute</w:t>
+      </w:r>
+      <w:r>
+        <w:t xml:space="preserve"> </w:t>
       </w:r>
       <w:r>
         <w:rPr>
@@ -428,7 +494,21 @@
         <w:rPr>
           <w:b/>
         </w:rPr>
-        <w:t>"FtanukiCharNet.pth"</w:t>
+        <w:t>"</w:t>
+      </w:r>
+      <w:proofErr w:type="spellStart"/>
+      <w:r>
+        <w:rPr>
+          <w:b/>
+        </w:rPr>
+        <w:t>FtanukiCharNet.pth</w:t>
+      </w:r>
+      <w:proofErr w:type="spellEnd"/>
+      <w:r>
+        <w:rPr>
+          <w:b/>
+        </w:rPr>
+        <w:t>"</w:t>
       </w:r>
       <w:r>
         <w:t xml:space="preserve"> weight file on the same folder. </w:t>
@@ -458,7 +538,15 @@
         <w:t xml:space="preserve">It </w:t>
       </w:r>
       <w:r>
-        <w:t xml:space="preserve">follows Pytorch’s transform class. Whenever you read batch data from disk, it preprocesses the </w:t>
+        <w:t xml:space="preserve">follows </w:t>
+      </w:r>
+      <w:proofErr w:type="spellStart"/>
+      <w:r>
+        <w:t>Pytorch’s</w:t>
+      </w:r>
+      <w:proofErr w:type="spellEnd"/>
+      <w:r>
+        <w:t xml:space="preserve"> transform class. Whenever you read batch data from disk, it preprocesses the </w:t>
       </w:r>
       <w:r>
         <w:t xml:space="preserve">images as many as </w:t>
@@ -485,7 +573,6 @@
         <w:rPr>
           <w:rFonts w:hint="eastAsia"/>
         </w:rPr>
-        <w:lastRenderedPageBreak/>
         <w:t>R</w:t>
       </w:r>
       <w:r>
@@ -502,6 +589,7 @@
         <w:ind w:leftChars="0"/>
       </w:pPr>
       <w:r>
+        <w:lastRenderedPageBreak/>
         <w:t>Take the model having the best accuracy from step 2.</w:t>
       </w:r>
     </w:p>
@@ -521,7 +609,23 @@
         <w:t>R</w:t>
       </w:r>
       <w:r>
-        <w:t>un ForTA.py for evaluating. If you designate the input file name, type ‘python ForTA.py -i input_file.pth’</w:t>
+        <w:t>un ForTA.py for evaluating. If you designate the input file name, type ‘python ForTA.py -</w:t>
+      </w:r>
+      <w:proofErr w:type="spellStart"/>
+      <w:r>
+        <w:t>i</w:t>
+      </w:r>
+      <w:proofErr w:type="spellEnd"/>
+      <w:r>
+        <w:t xml:space="preserve"> </w:t>
+      </w:r>
+      <w:proofErr w:type="spellStart"/>
+      <w:r>
+        <w:t>input_file.pth</w:t>
+      </w:r>
+      <w:proofErr w:type="spellEnd"/>
+      <w:r>
+        <w:t>’</w:t>
       </w:r>
     </w:p>
     <w:bookmarkEnd w:id="2"/>
@@ -542,8 +646,13 @@
         </w:numPr>
         <w:ind w:leftChars="0"/>
       </w:pPr>
-      <w:r>
-        <w:t xml:space="preserve">Pytorch (1.7.0), (in 1.3.1 it will </w:t>
+      <w:proofErr w:type="spellStart"/>
+      <w:r>
+        <w:t>Pytorch</w:t>
+      </w:r>
+      <w:proofErr w:type="spellEnd"/>
+      <w:r>
+        <w:t xml:space="preserve"> (1.7.0), (in 1.3.1 it will </w:t>
       </w:r>
       <w:r>
         <w:t>make</w:t>
@@ -561,8 +670,16 @@
         </w:numPr>
         <w:ind w:leftChars="0"/>
       </w:pPr>
-      <w:r>
-        <w:t xml:space="preserve">torchvision </w:t>
+      <w:proofErr w:type="spellStart"/>
+      <w:r>
+        <w:t>T</w:t>
+      </w:r>
+      <w:r>
+        <w:t>orchvision</w:t>
+      </w:r>
+      <w:proofErr w:type="spellEnd"/>
+      <w:r>
+        <w:t xml:space="preserve"> </w:t>
       </w:r>
     </w:p>
     <w:p>
@@ -617,7 +734,10 @@
         <w:t xml:space="preserve">1. </w:t>
       </w:r>
       <w:r>
-        <w:t xml:space="preserve">Augumentation. </w:t>
+        <w:t>Augmentation</w:t>
+      </w:r>
+      <w:r>
+        <w:t xml:space="preserve">. </w:t>
       </w:r>
     </w:p>
     <w:p>
@@ -634,12 +754,54 @@
         <w:t>ROI (</w:t>
       </w:r>
       <w:r>
-        <w:t>Region of Interest) using bounding box function. To make the function well-operated, I applied bilateralFilter and adaptive thresholding in prior. And then for denosing, I applied randomly constrast increasing. From ROI, I resized ROI randomly, but using LANCZOS for lower reszing noise. And then translate it in only 350*350 array.</w:t>
-      </w:r>
-    </w:p>
-    <w:p>
-      <w:r>
-        <w:t xml:space="preserve">Because of the speed problem, I implemented this by two methods. First one is simple, I made custom transform function for Pytorch. It looks nice and easy to use.(It is implemented in </w:t>
+        <w:t xml:space="preserve">Region of Interest) using bounding box function. To make the function well-operated, I applied </w:t>
+      </w:r>
+      <w:proofErr w:type="spellStart"/>
+      <w:r>
+        <w:t>bilateralFilter</w:t>
+      </w:r>
+      <w:proofErr w:type="spellEnd"/>
+      <w:r>
+        <w:t xml:space="preserve"> and adaptive thresholding in prior. And then for </w:t>
+      </w:r>
+      <w:r>
+        <w:t>denoising</w:t>
+      </w:r>
+      <w:r>
+        <w:t xml:space="preserve">, I applied randomly </w:t>
+      </w:r>
+      <w:r>
+        <w:t>contrast</w:t>
+      </w:r>
+      <w:r>
+        <w:t xml:space="preserve"> increasing. From ROI, I resized ROI randomly, but using LANCZOS for lower </w:t>
+      </w:r>
+      <w:r>
+        <w:t>resizing</w:t>
+      </w:r>
+      <w:r>
+        <w:t xml:space="preserve"> noise. And then translate it in only 350*350 array.</w:t>
+      </w:r>
+    </w:p>
+    <w:p>
+      <w:r>
+        <w:t xml:space="preserve">Because of the speed problem, I implemented this by two methods. First one is simple, I made custom transform function for </w:t>
+      </w:r>
+      <w:proofErr w:type="spellStart"/>
+      <w:r>
+        <w:t>Pytorch</w:t>
+      </w:r>
+      <w:proofErr w:type="spellEnd"/>
+      <w:r>
+        <w:t xml:space="preserve">. It looks nice and easy to </w:t>
+      </w:r>
+      <w:bookmarkStart w:id="6" w:name="_GoBack"/>
+      <w:bookmarkEnd w:id="6"/>
+      <w:r>
+        <w:t>use. (</w:t>
+      </w:r>
+      <w:r>
+        <w:t xml:space="preserve">It is implemented in </w:t>
       </w:r>
       <w:r>
         <w:rPr>
@@ -648,7 +810,22 @@
         <w:t>tanukiChar_trainer.py</w:t>
       </w:r>
       <w:r>
-        <w:t>) But data loading is too slow because numpy cannot support multiprocessing. For solving it, I just implemented the program to save augumented image in HDD first,</w:t>
+        <w:t xml:space="preserve">) But data loading is too slow because </w:t>
+      </w:r>
+      <w:r>
+        <w:t>NumPy</w:t>
+      </w:r>
+      <w:r>
+        <w:t xml:space="preserve"> cannot support multiprocessing. For solving it, I just implemented the program to save </w:t>
+      </w:r>
+      <w:r>
+        <w:t>augmented</w:t>
+      </w:r>
+      <w:r>
+        <w:t xml:space="preserve"> image in HDD first,</w:t>
+      </w:r>
+      <w:r>
+        <w:t xml:space="preserve"> </w:t>
       </w:r>
       <w:r>
         <w:rPr>
@@ -771,22 +948,50 @@
           <w:rStyle w:val="a8"/>
           <w:rFonts w:eastAsia="KoPubWorldDotum Medium" w:cs="KoPubWorldDotum Medium"/>
         </w:rPr>
-        <w:t>I choosed my model with epochs 33, batch size 8, learning rate 0.002. It was the best result in searching space batch size: 8 or 16, learning rate 0.001 or 0.002</w:t>
-      </w:r>
-    </w:p>
-    <w:p>
-      <w:pPr>
+        <w:t xml:space="preserve">I </w:t>
+      </w:r>
+      <w:r>
         <w:rPr>
           <w:rStyle w:val="a8"/>
           <w:rFonts w:eastAsia="KoPubWorldDotum Medium" w:cs="KoPubWorldDotum Medium"/>
         </w:rPr>
-      </w:pPr>
+        <w:t>chose</w:t>
+      </w:r>
       <w:r>
         <w:rPr>
           <w:rStyle w:val="a8"/>
           <w:rFonts w:eastAsia="KoPubWorldDotum Medium" w:cs="KoPubWorldDotum Medium"/>
         </w:rPr>
-        <w:t>Gray lines are real value, and strong lines are polyfitted value.</w:t>
+        <w:t xml:space="preserve"> my model with epochs 33, batch size 8, learning rate 0.002. It was the best result in searching space batch size: 8 or 16, learning rate 0.001 or 0.002</w:t>
+      </w:r>
+    </w:p>
+    <w:p>
+      <w:pPr>
+        <w:rPr>
+          <w:rStyle w:val="a8"/>
+          <w:rFonts w:eastAsia="KoPubWorldDotum Medium" w:cs="KoPubWorldDotum Medium"/>
+        </w:rPr>
+      </w:pPr>
+      <w:r>
+        <w:rPr>
+          <w:rStyle w:val="a8"/>
+          <w:rFonts w:eastAsia="KoPubWorldDotum Medium" w:cs="KoPubWorldDotum Medium"/>
+        </w:rPr>
+        <w:t>Gray lines are real value, and strong lines are poly</w:t>
+      </w:r>
+      <w:r>
+        <w:rPr>
+          <w:rStyle w:val="a8"/>
+          <w:rFonts w:eastAsia="KoPubWorldDotum Medium" w:cs="KoPubWorldDotum Medium"/>
+        </w:rPr>
+        <w:t>-</w:t>
+      </w:r>
+      <w:r>
+        <w:rPr>
+          <w:rStyle w:val="a8"/>
+          <w:rFonts w:eastAsia="KoPubWorldDotum Medium" w:cs="KoPubWorldDotum Medium"/>
+        </w:rPr>
+        <w:t>fitted value.</w:t>
       </w:r>
     </w:p>
     <w:tbl>
@@ -796,9 +1001,9 @@
         <w:tblLook w:val="04A0" w:firstRow="1" w:lastRow="0" w:firstColumn="1" w:lastColumn="0" w:noHBand="0" w:noVBand="1"/>
       </w:tblPr>
       <w:tblGrid>
-        <w:gridCol w:w="3020"/>
-        <w:gridCol w:w="2989"/>
-        <w:gridCol w:w="3007"/>
+        <w:gridCol w:w="3019"/>
+        <w:gridCol w:w="2987"/>
+        <w:gridCol w:w="3010"/>
       </w:tblGrid>
       <w:tr>
         <w:tc>
@@ -1119,7 +1324,23 @@
         <w:t>T</w:t>
       </w:r>
       <w:r>
-        <w:t>raining loss (by iter)</w:t>
+        <w:t>raining loss (by iter</w:t>
+      </w:r>
+      <w:r>
+        <w:rPr>
+          <w:rFonts w:hint="eastAsia"/>
+          <w:lang w:eastAsia="ko-KR"/>
+        </w:rPr>
+        <w:t>a</w:t>
+      </w:r>
+      <w:r>
+        <w:rPr>
+          <w:lang w:eastAsia="ko-KR"/>
+        </w:rPr>
+        <w:t>tions</w:t>
+      </w:r>
+      <w:r>
+        <w:t>)</w:t>
       </w:r>
     </w:p>
     <w:p>
@@ -1182,7 +1403,13 @@
         <w:t>V</w:t>
       </w:r>
       <w:r>
-        <w:t>alidation Accuray (by epochs)</w:t>
+        <w:t xml:space="preserve">alidation </w:t>
+      </w:r>
+      <w:r>
+        <w:t>Accuracy</w:t>
+      </w:r>
+      <w:r>
+        <w:t xml:space="preserve"> (by epochs)</w:t>
       </w:r>
     </w:p>
     <w:p>
@@ -1244,21 +1471,26 @@
     </w:p>
     <w:p>
       <w:r>
-        <w:t>For faster learning, I seperated Preprocessing function as ‘gen_aug.py’</w:t>
-      </w:r>
-      <w:r>
-        <w:t xml:space="preserve"> when training in real</w:t>
-      </w:r>
-      <w:r>
-        <w:t xml:space="preserve">. It enhances, take ROI of images and save the results on your disk, </w:t>
+        <w:t xml:space="preserve">For faster learning, I </w:t>
+      </w:r>
+      <w:r>
+        <w:t>separated</w:t>
+      </w:r>
+      <w:r>
+        <w:t xml:space="preserve"> Preprocessing function as ‘gen_aug.py’ when training in real. It enhances, take ROI of images and save the results on your disk, </w:t>
       </w:r>
       <w:proofErr w:type="gramStart"/>
       <w:r>
         <w:t>‘./</w:t>
       </w:r>
+      <w:proofErr w:type="spellStart"/>
       <w:proofErr w:type="gramEnd"/>
       <w:r>
-        <w:t xml:space="preserve">aug_abcde’. So, in this process, all you need </w:t>
+        <w:t>aug_abcde</w:t>
+      </w:r>
+      <w:proofErr w:type="spellEnd"/>
+      <w:r>
+        <w:t xml:space="preserve">’. So, in this process, all you need </w:t>
       </w:r>
       <w:r>
         <w:t>is</w:t>
@@ -1325,7 +1557,23 @@
         <w:t>R</w:t>
       </w:r>
       <w:r>
-        <w:t>un ForTA.py for evaluating. If you designate the input file name, type ‘python ForTA.py -i input_file.pth’</w:t>
+        <w:t>un ForTA.py for evaluating. If you designate the input file name, type ‘python ForTA.py -</w:t>
+      </w:r>
+      <w:proofErr w:type="spellStart"/>
+      <w:r>
+        <w:t>i</w:t>
+      </w:r>
+      <w:proofErr w:type="spellEnd"/>
+      <w:r>
+        <w:t xml:space="preserve"> </w:t>
+      </w:r>
+      <w:proofErr w:type="spellStart"/>
+      <w:r>
+        <w:t>input_file.pth</w:t>
+      </w:r>
+      <w:proofErr w:type="spellEnd"/>
+      <w:r>
+        <w:t>’</w:t>
       </w:r>
     </w:p>
     <w:p>
@@ -1340,7 +1588,15 @@
         <w:t xml:space="preserve"> because you can be confused of many files.</w:t>
       </w:r>
       <w:r>
-        <w:t xml:space="preserve"> But you can see it at the my git( </w:t>
+        <w:t xml:space="preserve"> But you can see it at </w:t>
+      </w:r>
+      <w:proofErr w:type="gramStart"/>
+      <w:r>
+        <w:t>the my</w:t>
+      </w:r>
+      <w:proofErr w:type="gramEnd"/>
+      <w:r>
+        <w:t xml:space="preserve"> git( </w:t>
       </w:r>
       <w:hyperlink r:id="rId8" w:history="1">
         <w:r>
@@ -1352,6 +1608,265 @@
       </w:hyperlink>
       <w:r>
         <w:t xml:space="preserve"> )</w:t>
+      </w:r>
+    </w:p>
+    <w:p/>
+    <w:p>
+      <w:pPr>
+        <w:pStyle w:val="4"/>
+        <w:rPr>
+          <w:lang w:eastAsia="ko-KR"/>
+        </w:rPr>
+      </w:pPr>
+      <w:r>
+        <w:rPr>
+          <w:rFonts w:hint="eastAsia"/>
+          <w:lang w:eastAsia="ko-KR"/>
+        </w:rPr>
+        <w:t>R</w:t>
+      </w:r>
+      <w:r>
+        <w:rPr>
+          <w:lang w:eastAsia="ko-KR"/>
+        </w:rPr>
+        <w:t>EFERENCES</w:t>
+      </w:r>
+    </w:p>
+    <w:p>
+      <w:pPr>
+        <w:rPr>
+          <w:lang w:eastAsia="ko-KR"/>
+        </w:rPr>
+      </w:pPr>
+      <w:r>
+        <w:rPr>
+          <w:lang w:eastAsia="ko-KR"/>
+        </w:rPr>
+        <w:t xml:space="preserve">[1] </w:t>
+      </w:r>
+      <w:proofErr w:type="spellStart"/>
+      <w:r>
+        <w:rPr>
+          <w:lang w:eastAsia="ko-KR"/>
+        </w:rPr>
+        <w:t>Pytorch’s</w:t>
+      </w:r>
+      <w:proofErr w:type="spellEnd"/>
+      <w:r>
+        <w:rPr>
+          <w:lang w:eastAsia="ko-KR"/>
+        </w:rPr>
+        <w:t xml:space="preserve"> Official </w:t>
+      </w:r>
+      <w:proofErr w:type="spellStart"/>
+      <w:r>
+        <w:rPr>
+          <w:lang w:eastAsia="ko-KR"/>
+        </w:rPr>
+        <w:t>ResNet</w:t>
+      </w:r>
+      <w:proofErr w:type="spellEnd"/>
+      <w:r>
+        <w:rPr>
+          <w:lang w:eastAsia="ko-KR"/>
+        </w:rPr>
+        <w:t xml:space="preserve"> implementation, “ResNet50”, </w:t>
+      </w:r>
+      <w:hyperlink r:id="rId9" w:history="1">
+        <w:r>
+          <w:rPr>
+            <w:rStyle w:val="aa"/>
+            <w:lang w:eastAsia="ko-KR"/>
+          </w:rPr>
+          <w:t>https://github.com/pytorch/vision/blob/master/torchvision/models/resnet.py</w:t>
+        </w:r>
+      </w:hyperlink>
+    </w:p>
+    <w:p>
+      <w:pPr>
+        <w:rPr>
+          <w:lang w:eastAsia="ko-KR"/>
+        </w:rPr>
+      </w:pPr>
+      <w:r>
+        <w:rPr>
+          <w:lang w:eastAsia="ko-KR"/>
+        </w:rPr>
+        <w:t xml:space="preserve">[2] </w:t>
+      </w:r>
+      <w:proofErr w:type="spellStart"/>
+      <w:r>
+        <w:rPr>
+          <w:lang w:eastAsia="ko-KR"/>
+        </w:rPr>
+        <w:t>Pytorch’s</w:t>
+      </w:r>
+      <w:proofErr w:type="spellEnd"/>
+      <w:r>
+        <w:rPr>
+          <w:lang w:eastAsia="ko-KR"/>
+        </w:rPr>
+        <w:t xml:space="preserve"> Official Tutorial, “</w:t>
+      </w:r>
+      <w:r>
+        <w:rPr>
+          <w:rFonts w:hint="eastAsia"/>
+          <w:lang w:eastAsia="ko-KR"/>
+        </w:rPr>
+        <w:t>모델</w:t>
+      </w:r>
+      <w:r>
+        <w:rPr>
+          <w:rFonts w:hint="eastAsia"/>
+          <w:lang w:eastAsia="ko-KR"/>
+        </w:rPr>
+        <w:t xml:space="preserve"> </w:t>
+      </w:r>
+      <w:r>
+        <w:rPr>
+          <w:rFonts w:hint="eastAsia"/>
+          <w:lang w:eastAsia="ko-KR"/>
+        </w:rPr>
+        <w:t>저장하기</w:t>
+      </w:r>
+      <w:r>
+        <w:rPr>
+          <w:rFonts w:hint="eastAsia"/>
+          <w:lang w:eastAsia="ko-KR"/>
+        </w:rPr>
+        <w:t xml:space="preserve"> </w:t>
+      </w:r>
+      <w:r>
+        <w:rPr>
+          <w:lang w:eastAsia="ko-KR"/>
+        </w:rPr>
+        <w:t xml:space="preserve">&amp; </w:t>
+      </w:r>
+      <w:r>
+        <w:rPr>
+          <w:rFonts w:hint="eastAsia"/>
+          <w:lang w:eastAsia="ko-KR"/>
+        </w:rPr>
+        <w:t>불러오기</w:t>
+      </w:r>
+      <w:r>
+        <w:rPr>
+          <w:lang w:eastAsia="ko-KR"/>
+        </w:rPr>
+        <w:t xml:space="preserve">”, </w:t>
+      </w:r>
+      <w:hyperlink r:id="rId10" w:history="1">
+        <w:r>
+          <w:rPr>
+            <w:rStyle w:val="aa"/>
+            <w:lang w:eastAsia="ko-KR"/>
+          </w:rPr>
+          <w:t>https://tutorials.pytorch.kr/beginner/saving_loading_models.html</w:t>
+        </w:r>
+      </w:hyperlink>
+    </w:p>
+    <w:p>
+      <w:pPr>
+        <w:rPr>
+          <w:rFonts w:hint="eastAsia"/>
+          <w:lang w:eastAsia="ko-KR"/>
+        </w:rPr>
+      </w:pPr>
+      <w:r>
+        <w:rPr>
+          <w:rFonts w:hint="eastAsia"/>
+          <w:lang w:eastAsia="ko-KR"/>
+        </w:rPr>
+        <w:t>[</w:t>
+      </w:r>
+      <w:r>
+        <w:rPr>
+          <w:lang w:eastAsia="ko-KR"/>
+        </w:rPr>
+        <w:t xml:space="preserve">3] </w:t>
+      </w:r>
+      <w:proofErr w:type="spellStart"/>
+      <w:r>
+        <w:rPr>
+          <w:rFonts w:hint="eastAsia"/>
+          <w:lang w:eastAsia="ko-KR"/>
+        </w:rPr>
+        <w:t>P</w:t>
+      </w:r>
+      <w:r>
+        <w:rPr>
+          <w:lang w:eastAsia="ko-KR"/>
+        </w:rPr>
+        <w:t>ytorch’s</w:t>
+      </w:r>
+      <w:proofErr w:type="spellEnd"/>
+      <w:r>
+        <w:rPr>
+          <w:lang w:eastAsia="ko-KR"/>
+        </w:rPr>
+        <w:t xml:space="preserve"> Official </w:t>
+      </w:r>
+      <w:proofErr w:type="spellStart"/>
+      <w:r>
+        <w:rPr>
+          <w:lang w:eastAsia="ko-KR"/>
+        </w:rPr>
+        <w:t>Turtorial</w:t>
+      </w:r>
+      <w:proofErr w:type="spellEnd"/>
+      <w:r>
+        <w:rPr>
+          <w:lang w:eastAsia="ko-KR"/>
+        </w:rPr>
+        <w:t>, “</w:t>
+      </w:r>
+      <w:r>
+        <w:rPr>
+          <w:rFonts w:hint="eastAsia"/>
+          <w:lang w:eastAsia="ko-KR"/>
+        </w:rPr>
+        <w:t>분류기</w:t>
+      </w:r>
+      <w:r>
+        <w:rPr>
+          <w:rFonts w:hint="eastAsia"/>
+          <w:lang w:eastAsia="ko-KR"/>
+        </w:rPr>
+        <w:t>(</w:t>
+      </w:r>
+      <w:r>
+        <w:rPr>
+          <w:lang w:eastAsia="ko-KR"/>
+        </w:rPr>
+        <w:t xml:space="preserve">Classifier) </w:t>
+      </w:r>
+      <w:r>
+        <w:rPr>
+          <w:rFonts w:hint="eastAsia"/>
+          <w:lang w:eastAsia="ko-KR"/>
+        </w:rPr>
+        <w:t>학습하기</w:t>
+      </w:r>
+      <w:r>
+        <w:rPr>
+          <w:lang w:eastAsia="ko-KR"/>
+        </w:rPr>
+        <w:t xml:space="preserve">”, </w:t>
+      </w:r>
+      <w:hyperlink r:id="rId11" w:history="1">
+        <w:r>
+          <w:rPr>
+            <w:rStyle w:val="aa"/>
+            <w:lang w:eastAsia="ko-KR"/>
+          </w:rPr>
+          <w:t>https://tutorials.pytorch.kr/beginner/blitz/cifar10_tutorial.html</w:t>
+        </w:r>
+      </w:hyperlink>
+      <w:r>
+        <w:rPr>
+          <w:lang w:eastAsia="ko-KR"/>
+        </w:rPr>
+        <w:t xml:space="preserve"> </w:t>
       </w:r>
     </w:p>
     <w:sectPr>
@@ -1365,7 +1880,7 @@
 </file>
 
 <file path=word/numbering.xml><?xml version="1.0" encoding="utf-8"?>
-<w:numbering xmlns:wpc="http://schemas.microsoft.com/office/word/2010/wordprocessingCanvas" xmlns:cx="http://schemas.microsoft.com/office/drawing/2014/chartex" xmlns:cx1="http://schemas.microsoft.com/office/drawing/2015/9/8/chartex" xmlns:cx2="http://schemas.microsoft.com/office/drawing/2015/10/21/chartex" xmlns:cx3="http://schemas.microsoft.com/office/drawing/2016/5/9/chartex" xmlns:cx4="http://schemas.microsoft.com/office/drawing/2016/5/10/chartex" xmlns:cx5="http://schemas.microsoft.com/office/drawing/2016/5/11/chartex" xmlns:cx6="http://schemas.microsoft.com/office/drawing/2016/5/12/chartex" xmlns:cx7="http://schemas.microsoft.com/office/drawing/2016/5/13/chartex" xmlns:cx8="http://schemas.microsoft.com/office/drawing/2016/5/14/chartex" xmlns:mc="http://schemas.openxmlformats.org/markup-compatibility/2006" xmlns:aink="http://schemas.microsoft.com/office/drawing/2016/ink" xmlns:am3d="http://schemas.microsoft.com/office/drawing/2017/model3d" xmlns:o="urn:schemas-microsoft-com:office:office" xmlns:r="http://schemas.openxmlformats.org/officeDocument/2006/relationships" xmlns:m="http://schemas.openxmlformats.org/officeDocument/2006/math" xmlns:v="urn:schemas-microsoft-com:vml" xmlns:wp14="http://schemas.microsoft.com/office/word/2010/wordprocessingDrawing" xmlns:wp="http://schemas.openxmlformats.org/drawingml/2006/wordprocessingDrawing" xmlns:w10="urn:schemas-microsoft-com:office:word" xmlns:w="http://schemas.openxmlformats.org/wordprocessingml/2006/main" xmlns:w14="http://schemas.microsoft.com/office/word/2010/wordml" xmlns:w15="http://schemas.microsoft.com/office/word/2012/wordml" xmlns:w16cex="http://schemas.microsoft.com/office/word/2018/wordml/cex" xmlns:w16cid="http://schemas.microsoft.com/office/word/2016/wordml/cid" xmlns:w16="http://schemas.microsoft.com/office/word/2018/wordml" xmlns:w16se="http://schemas.microsoft.com/office/word/2015/wordml/symex" xmlns:wpg="http://schemas.microsoft.com/office/word/2010/wordprocessingGroup" xmlns:wpi="http://schemas.microsoft.com/office/word/2010/wordprocessingInk" xmlns:wne="http://schemas.microsoft.com/office/word/2006/wordml" xmlns:wps="http://schemas.microsoft.com/office/word/2010/wordprocessingShape" mc:Ignorable="w14 w15 w16se w16cid w16 w16cex wp14">
+<w:numbering xmlns:wpc="http://schemas.microsoft.com/office/word/2010/wordprocessingCanvas" xmlns:cx="http://schemas.microsoft.com/office/drawing/2014/chartex" xmlns:cx1="http://schemas.microsoft.com/office/drawing/2015/9/8/chartex" xmlns:cx2="http://schemas.microsoft.com/office/drawing/2015/10/21/chartex" xmlns:cx3="http://schemas.microsoft.com/office/drawing/2016/5/9/chartex" xmlns:cx4="http://schemas.microsoft.com/office/drawing/2016/5/10/chartex" xmlns:cx5="http://schemas.microsoft.com/office/drawing/2016/5/11/chartex" xmlns:cx6="http://schemas.microsoft.com/office/drawing/2016/5/12/chartex" xmlns:cx7="http://schemas.microsoft.com/office/drawing/2016/5/13/chartex" xmlns:cx8="http://schemas.microsoft.com/office/drawing/2016/5/14/chartex" xmlns:mc="http://schemas.openxmlformats.org/markup-compatibility/2006" xmlns:aink="http://schemas.microsoft.com/office/drawing/2016/ink" xmlns:am3d="http://schemas.microsoft.com/office/drawing/2017/model3d" xmlns:o="urn:schemas-microsoft-com:office:office" xmlns:r="http://schemas.openxmlformats.org/officeDocument/2006/relationships" xmlns:m="http://schemas.openxmlformats.org/officeDocument/2006/math" xmlns:v="urn:schemas-microsoft-com:vml" xmlns:wp14="http://schemas.microsoft.com/office/word/2010/wordprocessingDrawing" xmlns:wp="http://schemas.openxmlformats.org/drawingml/2006/wordprocessingDrawing" xmlns:w10="urn:schemas-microsoft-com:office:word" xmlns:w="http://schemas.openxmlformats.org/wordprocessingml/2006/main" xmlns:w14="http://schemas.microsoft.com/office/word/2010/wordml" xmlns:w15="http://schemas.microsoft.com/office/word/2012/wordml" xmlns:w16cid="http://schemas.microsoft.com/office/word/2016/wordml/cid" xmlns:w16se="http://schemas.microsoft.com/office/word/2015/wordml/symex" xmlns:wpg="http://schemas.microsoft.com/office/word/2010/wordprocessingGroup" xmlns:wpi="http://schemas.microsoft.com/office/word/2010/wordprocessingInk" xmlns:wne="http://schemas.microsoft.com/office/word/2006/wordml" xmlns:wps="http://schemas.microsoft.com/office/word/2010/wordprocessingShape" mc:Ignorable="w14 w15 w16se w16cid wp14">
   <w:abstractNum w:abstractNumId="0" w15:restartNumberingAfterBreak="0">
     <w:nsid w:val="947423F5"/>
     <w:multiLevelType w:val="multilevel"/>
@@ -2181,7 +2696,7 @@
 </file>
 
 <file path=word/styles.xml><?xml version="1.0" encoding="utf-8"?>
-<w:styles xmlns:mc="http://schemas.openxmlformats.org/markup-compatibility/2006" xmlns:r="http://schemas.openxmlformats.org/officeDocument/2006/relationships" xmlns:w="http://schemas.openxmlformats.org/wordprocessingml/2006/main" xmlns:w14="http://schemas.microsoft.com/office/word/2010/wordml" xmlns:w15="http://schemas.microsoft.com/office/word/2012/wordml" xmlns:w16cex="http://schemas.microsoft.com/office/word/2018/wordml/cex" xmlns:w16cid="http://schemas.microsoft.com/office/word/2016/wordml/cid" xmlns:w16="http://schemas.microsoft.com/office/word/2018/wordml" xmlns:w16se="http://schemas.microsoft.com/office/word/2015/wordml/symex" mc:Ignorable="w14 w15 w16se w16cid w16 w16cex">
+<w:styles xmlns:mc="http://schemas.openxmlformats.org/markup-compatibility/2006" xmlns:r="http://schemas.openxmlformats.org/officeDocument/2006/relationships" xmlns:w="http://schemas.openxmlformats.org/wordprocessingml/2006/main" xmlns:w14="http://schemas.microsoft.com/office/word/2010/wordml" xmlns:w15="http://schemas.microsoft.com/office/word/2012/wordml" xmlns:w16cid="http://schemas.microsoft.com/office/word/2016/wordml/cid" xmlns:w16se="http://schemas.microsoft.com/office/word/2015/wordml/symex" mc:Ignorable="w14 w15 w16se w16cid">
   <w:docDefaults>
     <w:rPrDefault>
       <w:rPr>
@@ -2197,7 +2712,7 @@
       </w:pPr>
     </w:pPrDefault>
   </w:docDefaults>
-  <w:latentStyles w:defLockedState="0" w:defUIPriority="0" w:defSemiHidden="0" w:defUnhideWhenUsed="0" w:defQFormat="0" w:count="376">
+  <w:latentStyles w:defLockedState="0" w:defUIPriority="0" w:defSemiHidden="0" w:defUnhideWhenUsed="0" w:defQFormat="0" w:count="375">
     <w:lsdException w:name="heading 5" w:semiHidden="1" w:unhideWhenUsed="1"/>
     <w:lsdException w:name="index 2" w:semiHidden="1" w:unhideWhenUsed="1"/>
     <w:lsdException w:name="index 3" w:semiHidden="1" w:unhideWhenUsed="1"/>
@@ -2533,7 +3048,6 @@
     <w:lsdException w:name="Smart Hyperlink" w:semiHidden="1" w:uiPriority="99" w:unhideWhenUsed="1"/>
     <w:lsdException w:name="Hashtag" w:semiHidden="1" w:uiPriority="99" w:unhideWhenUsed="1"/>
     <w:lsdException w:name="Unresolved Mention" w:semiHidden="1" w:uiPriority="99" w:unhideWhenUsed="1"/>
-    <w:lsdException w:name="Smart Link" w:semiHidden="1" w:uiPriority="99" w:unhideWhenUsed="1"/>
   </w:latentStyles>
   <w:style w:type="paragraph" w:default="1" w:styleId="a">
     <w:name w:val="Normal"/>

</xml_diff>

<commit_message>
initialize FC as normal
</commit_message>
<xml_diff>
--- a/Document.docx
+++ b/Document.docx
@@ -67,7 +67,26 @@
         <w:t>[1]</w:t>
       </w:r>
       <w:r>
-        <w:t>, and Data</w:t>
+        <w:t>,</w:t>
+      </w:r>
+      <w:r>
+        <w:t xml:space="preserve"> </w:t>
+      </w:r>
+      <w:r>
+        <w:rPr>
+          <w:rFonts w:hint="eastAsia"/>
+          <w:lang w:eastAsia="ko-KR"/>
+        </w:rPr>
+        <w:t>X</w:t>
+      </w:r>
+      <w:r>
+        <w:rPr>
+          <w:lang w:eastAsia="ko-KR"/>
+        </w:rPr>
+        <w:t>avier initialization,</w:t>
+      </w:r>
+      <w:r>
+        <w:t xml:space="preserve"> and Data</w:t>
       </w:r>
       <w:r>
         <w:t xml:space="preserve"> </w:t>
@@ -795,87 +814,159 @@
       <w:r>
         <w:t xml:space="preserve">. It looks nice and easy to </w:t>
       </w:r>
+      <w:r>
+        <w:t>use. (</w:t>
+      </w:r>
+      <w:r>
+        <w:t xml:space="preserve">It is implemented in </w:t>
+      </w:r>
+      <w:r>
+        <w:rPr>
+          <w:i/>
+        </w:rPr>
+        <w:t>tanukiChar_trainer.py</w:t>
+      </w:r>
+      <w:r>
+        <w:t xml:space="preserve">) But data loading is too slow because </w:t>
+      </w:r>
+      <w:r>
+        <w:t>NumPy</w:t>
+      </w:r>
+      <w:r>
+        <w:t xml:space="preserve"> cannot support multiprocessing. For solving it, I just implemented the program to save </w:t>
+      </w:r>
+      <w:r>
+        <w:t>augmented</w:t>
+      </w:r>
+      <w:r>
+        <w:t xml:space="preserve"> image in HDD first,</w:t>
+      </w:r>
+      <w:r>
+        <w:t xml:space="preserve"> </w:t>
+      </w:r>
+      <w:r>
+        <w:rPr>
+          <w:i/>
+        </w:rPr>
+        <w:t>"gen_aug.py"</w:t>
+      </w:r>
+      <w:r>
+        <w:t xml:space="preserve">. And then train it with </w:t>
+      </w:r>
+      <w:r>
+        <w:rPr>
+          <w:i/>
+        </w:rPr>
+        <w:t>"tanukiChar_trainer_with_gen_aug.py"</w:t>
+      </w:r>
+      <w:r>
+        <w:t xml:space="preserve">. It is </w:t>
+      </w:r>
+      <w:r>
+        <w:t>faster</w:t>
+      </w:r>
+      <w:r>
+        <w:t xml:space="preserve">. </w:t>
+      </w:r>
+    </w:p>
+    <w:p>
+      <w:pPr>
+        <w:pStyle w:val="3"/>
+      </w:pPr>
+      <w:r>
+        <w:t xml:space="preserve">2. Small batch size </w:t>
+      </w:r>
+    </w:p>
+    <w:p>
+      <w:r>
+        <w:t xml:space="preserve">By some papers, they argued that generalization performance increase in more various learning rate under small batch size. It recommends batch size as 8. </w:t>
+      </w:r>
+    </w:p>
+    <w:p>
+      <w:pPr>
+        <w:pStyle w:val="3"/>
+      </w:pPr>
+      <w:r>
+        <w:t xml:space="preserve">3. Adaptive learning rate </w:t>
+      </w:r>
+    </w:p>
+    <w:p>
+      <w:r>
+        <w:t xml:space="preserve">At higher learning rate, we can get more faster learning. But there can be divergence or vibration. </w:t>
+      </w:r>
+      <w:proofErr w:type="gramStart"/>
+      <w:r>
+        <w:t>So</w:t>
+      </w:r>
+      <w:proofErr w:type="gramEnd"/>
+      <w:r>
+        <w:t xml:space="preserve"> I decrease the learning rate epoch by epoch. </w:t>
+      </w:r>
+    </w:p>
+    <w:p>
+      <w:pPr>
+        <w:pStyle w:val="2"/>
+        <w:rPr>
+          <w:lang w:eastAsia="ko-KR"/>
+        </w:rPr>
+      </w:pPr>
+      <w:r>
+        <w:rPr>
+          <w:rFonts w:hint="eastAsia"/>
+          <w:b w:val="0"/>
+          <w:bCs w:val="0"/>
+          <w:lang w:eastAsia="ko-KR"/>
+        </w:rPr>
+        <w:t>4</w:t>
+      </w:r>
+      <w:r>
+        <w:rPr>
+          <w:b w:val="0"/>
+          <w:bCs w:val="0"/>
+          <w:lang w:eastAsia="ko-KR"/>
+        </w:rPr>
+        <w:t>.</w:t>
+      </w:r>
+      <w:r>
+        <w:rPr>
+          <w:lang w:eastAsia="ko-KR"/>
+        </w:rPr>
+        <w:t xml:space="preserve"> Xavier initialization</w:t>
+      </w:r>
+    </w:p>
+    <w:p>
+      <w:pPr>
+        <w:pStyle w:val="a9"/>
+        <w:ind w:leftChars="0" w:left="0"/>
+        <w:rPr>
+          <w:rFonts w:hint="eastAsia"/>
+          <w:lang w:eastAsia="ko-KR"/>
+        </w:rPr>
+      </w:pPr>
+      <w:r>
+        <w:rPr>
+          <w:lang w:eastAsia="ko-KR"/>
+        </w:rPr>
+        <w:t>For faster converging, I initialized my net using ‘Xavier initializer’. It has more better speed then one without that.</w:t>
+      </w:r>
       <w:bookmarkStart w:id="6" w:name="_GoBack"/>
       <w:bookmarkEnd w:id="6"/>
-      <w:r>
-        <w:t>use. (</w:t>
-      </w:r>
-      <w:r>
-        <w:t xml:space="preserve">It is implemented in </w:t>
-      </w:r>
-      <w:r>
-        <w:rPr>
-          <w:i/>
-        </w:rPr>
-        <w:t>tanukiChar_trainer.py</w:t>
-      </w:r>
-      <w:r>
-        <w:t xml:space="preserve">) But data loading is too slow because </w:t>
-      </w:r>
-      <w:r>
-        <w:t>NumPy</w:t>
-      </w:r>
-      <w:r>
-        <w:t xml:space="preserve"> cannot support multiprocessing. For solving it, I just implemented the program to save </w:t>
-      </w:r>
-      <w:r>
-        <w:t>augmented</w:t>
-      </w:r>
-      <w:r>
-        <w:t xml:space="preserve"> image in HDD first,</w:t>
-      </w:r>
-      <w:r>
-        <w:t xml:space="preserve"> </w:t>
-      </w:r>
-      <w:r>
-        <w:rPr>
-          <w:i/>
-        </w:rPr>
-        <w:t>"gen_aug.py"</w:t>
-      </w:r>
-      <w:r>
-        <w:t xml:space="preserve">. And then train it with </w:t>
-      </w:r>
-      <w:r>
-        <w:rPr>
-          <w:i/>
-        </w:rPr>
-        <w:t>"tanukiChar_trainer_with_gen_aug.py"</w:t>
-      </w:r>
-      <w:r>
-        <w:t xml:space="preserve">. It is </w:t>
-      </w:r>
-      <w:r>
-        <w:t>faster</w:t>
-      </w:r>
-      <w:r>
-        <w:t xml:space="preserve">. </w:t>
-      </w:r>
     </w:p>
     <w:p>
       <w:pPr>
         <w:pStyle w:val="3"/>
       </w:pPr>
       <w:r>
-        <w:t xml:space="preserve">2. Small batch size </w:t>
-      </w:r>
-    </w:p>
-    <w:p>
-      <w:r>
-        <w:t xml:space="preserve">By some papers, they argued that generalization performance increase in more various learning rate under small batch size. It recommends batch size as 8. </w:t>
-      </w:r>
-    </w:p>
-    <w:p>
-      <w:pPr>
-        <w:pStyle w:val="3"/>
-      </w:pPr>
-      <w:r>
-        <w:t xml:space="preserve">3. Adaptive learning rate </w:t>
-      </w:r>
-    </w:p>
-    <w:p>
-      <w:r>
-        <w:t xml:space="preserve">At higher learning rate, we can get more faster learning. But there can be divergence or vibration. </w:t>
+        <w:lastRenderedPageBreak/>
+        <w:t>5</w:t>
+      </w:r>
+      <w:r>
+        <w:t>. Modify ResNet50</w:t>
+      </w:r>
+    </w:p>
+    <w:p>
+      <w:r>
+        <w:t xml:space="preserve">Sadly, ResNet50 only supports 224*224 images with 1000 classes. </w:t>
       </w:r>
       <w:proofErr w:type="gramStart"/>
       <w:r>
@@ -883,27 +974,6 @@
       </w:r>
       <w:proofErr w:type="gramEnd"/>
       <w:r>
-        <w:t xml:space="preserve"> I decrease the learning rate epoch by epoch. </w:t>
-      </w:r>
-    </w:p>
-    <w:p>
-      <w:pPr>
-        <w:pStyle w:val="3"/>
-      </w:pPr>
-      <w:r>
-        <w:t>4. Modify ResNet50</w:t>
-      </w:r>
-    </w:p>
-    <w:p>
-      <w:r>
-        <w:t xml:space="preserve">Sadly, ResNet50 only supports 224*224 images with 1000 classes. </w:t>
-      </w:r>
-      <w:proofErr w:type="gramStart"/>
-      <w:r>
-        <w:t>So</w:t>
-      </w:r>
-      <w:proofErr w:type="gramEnd"/>
-      <w:r>
         <w:t xml:space="preserve"> I adopted AdaptiveAvgPool2d layer and modified the final FC layer to 5 without downscaling of input images.</w:t>
       </w:r>
     </w:p>
@@ -918,7 +988,6 @@
         <w:rPr>
           <w:rFonts w:ascii="Helvetica Neue" w:hAnsi="Helvetica Neue"/>
         </w:rPr>
-        <w:lastRenderedPageBreak/>
         <w:t>Results</w:t>
       </w:r>
     </w:p>
@@ -1768,7 +1837,6 @@
     <w:p>
       <w:pPr>
         <w:rPr>
-          <w:rFonts w:hint="eastAsia"/>
           <w:lang w:eastAsia="ko-KR"/>
         </w:rPr>
       </w:pPr>

</xml_diff>

<commit_message>
Comment 수정. Init을 ref대로 하되, conv2d만 he_init으로 초기화.
</commit_message>
<xml_diff>
--- a/Document.docx
+++ b/Document.docx
@@ -72,18 +72,19 @@
       <w:r>
         <w:t xml:space="preserve"> </w:t>
       </w:r>
-      <w:r>
-        <w:rPr>
-          <w:rFonts w:hint="eastAsia"/>
-          <w:lang w:eastAsia="ko-KR"/>
-        </w:rPr>
-        <w:t>X</w:t>
-      </w:r>
-      <w:r>
-        <w:rPr>
-          <w:lang w:eastAsia="ko-KR"/>
-        </w:rPr>
-        <w:t>avier initialization,</w:t>
+      <w:proofErr w:type="spellStart"/>
+      <w:r>
+        <w:rPr>
+          <w:lang w:eastAsia="ko-KR"/>
+        </w:rPr>
+        <w:t>Kaiming</w:t>
+      </w:r>
+      <w:proofErr w:type="spellEnd"/>
+      <w:r>
+        <w:rPr>
+          <w:lang w:eastAsia="ko-KR"/>
+        </w:rPr>
+        <w:t xml:space="preserve"> initialization,</w:t>
       </w:r>
       <w:r>
         <w:t xml:space="preserve"> and Data</w:t>
@@ -931,7 +932,21 @@
         <w:rPr>
           <w:lang w:eastAsia="ko-KR"/>
         </w:rPr>
-        <w:t xml:space="preserve"> Xavier initialization</w:t>
+        <w:t xml:space="preserve"> </w:t>
+      </w:r>
+      <w:proofErr w:type="spellStart"/>
+      <w:r>
+        <w:rPr>
+          <w:lang w:eastAsia="ko-KR"/>
+        </w:rPr>
+        <w:t>Kaiming</w:t>
+      </w:r>
+      <w:proofErr w:type="spellEnd"/>
+      <w:r>
+        <w:rPr>
+          <w:lang w:eastAsia="ko-KR"/>
+        </w:rPr>
+        <w:t xml:space="preserve"> initialization</w:t>
       </w:r>
     </w:p>
     <w:p>
@@ -939,15 +954,40 @@
         <w:pStyle w:val="a9"/>
         <w:ind w:leftChars="0" w:left="0"/>
         <w:rPr>
-          <w:rFonts w:hint="eastAsia"/>
-          <w:lang w:eastAsia="ko-KR"/>
-        </w:rPr>
-      </w:pPr>
-      <w:r>
-        <w:rPr>
-          <w:lang w:eastAsia="ko-KR"/>
-        </w:rPr>
-        <w:t>For faster converging, I initialized my net using ‘Xavier initializer’. It has more better speed then one without that.</w:t>
+          <w:lang w:eastAsia="ko-KR"/>
+        </w:rPr>
+      </w:pPr>
+      <w:r>
+        <w:rPr>
+          <w:lang w:eastAsia="ko-KR"/>
+        </w:rPr>
+        <w:t>For faster converging, I initialized my net using ‘</w:t>
+      </w:r>
+      <w:proofErr w:type="spellStart"/>
+      <w:r>
+        <w:rPr>
+          <w:lang w:eastAsia="ko-KR"/>
+        </w:rPr>
+        <w:t>Kaiming</w:t>
+      </w:r>
+      <w:proofErr w:type="spellEnd"/>
+      <w:r>
+        <w:rPr>
+          <w:lang w:eastAsia="ko-KR"/>
+        </w:rPr>
+        <w:t xml:space="preserve"> </w:t>
+      </w:r>
+      <w:r>
+        <w:rPr>
+          <w:lang w:eastAsia="ko-KR"/>
+        </w:rPr>
+        <w:t>initializer’. It has more better speed then one without that</w:t>
+      </w:r>
+      <w:r>
+        <w:rPr>
+          <w:lang w:eastAsia="ko-KR"/>
+        </w:rPr>
+        <w:t xml:space="preserve"> because the my net consists of ‘ReLU’.</w:t>
       </w:r>
       <w:bookmarkStart w:id="6" w:name="_GoBack"/>
       <w:bookmarkEnd w:id="6"/>
@@ -1353,7 +1393,7 @@
                     <pic:cNvPicPr/>
                   </pic:nvPicPr>
                   <pic:blipFill rotWithShape="1">
-                    <a:blip r:embed="rId5"/>
+                    <a:blip r:embed="rId7"/>
                     <a:srcRect t="3038"/>
                     <a:stretch/>
                   </pic:blipFill>
@@ -1433,7 +1473,7 @@
                     <pic:cNvPicPr/>
                   </pic:nvPicPr>
                   <pic:blipFill rotWithShape="1">
-                    <a:blip r:embed="rId6"/>
+                    <a:blip r:embed="rId8"/>
                     <a:srcRect l="1391" t="3309" b="1081"/>
                     <a:stretch/>
                   </pic:blipFill>
@@ -1502,7 +1542,7 @@
                     <pic:cNvPicPr/>
                   </pic:nvPicPr>
                   <pic:blipFill rotWithShape="1">
-                    <a:blip r:embed="rId7"/>
+                    <a:blip r:embed="rId9"/>
                     <a:srcRect t="2309"/>
                     <a:stretch/>
                   </pic:blipFill>
@@ -1667,7 +1707,7 @@
       <w:r>
         <w:t xml:space="preserve"> git( </w:t>
       </w:r>
-      <w:hyperlink r:id="rId8" w:history="1">
+      <w:hyperlink r:id="rId10" w:history="1">
         <w:r>
           <w:rPr>
             <w:rStyle w:val="aa"/>
@@ -1741,7 +1781,7 @@
         </w:rPr>
         <w:t xml:space="preserve"> implementation, “ResNet50”, </w:t>
       </w:r>
-      <w:hyperlink r:id="rId9" w:history="1">
+      <w:hyperlink r:id="rId11" w:history="1">
         <w:r>
           <w:rPr>
             <w:rStyle w:val="aa"/>
@@ -1824,7 +1864,7 @@
         </w:rPr>
         <w:t xml:space="preserve">”, </w:t>
       </w:r>
-      <w:hyperlink r:id="rId10" w:history="1">
+      <w:hyperlink r:id="rId12" w:history="1">
         <w:r>
           <w:rPr>
             <w:rStyle w:val="aa"/>
@@ -1921,7 +1961,7 @@
         </w:rPr>
         <w:t xml:space="preserve">”, </w:t>
       </w:r>
-      <w:hyperlink r:id="rId11" w:history="1">
+      <w:hyperlink r:id="rId13" w:history="1">
         <w:r>
           <w:rPr>
             <w:rStyle w:val="aa"/>
@@ -1945,6 +1985,56 @@
     </w:sectPr>
   </w:body>
 </w:document>
+</file>
+
+<file path=word/endnotes.xml><?xml version="1.0" encoding="utf-8"?>
+<w:endnotes xmlns:wpc="http://schemas.microsoft.com/office/word/2010/wordprocessingCanvas" xmlns:cx="http://schemas.microsoft.com/office/drawing/2014/chartex" xmlns:cx1="http://schemas.microsoft.com/office/drawing/2015/9/8/chartex" xmlns:cx2="http://schemas.microsoft.com/office/drawing/2015/10/21/chartex" xmlns:cx3="http://schemas.microsoft.com/office/drawing/2016/5/9/chartex" xmlns:cx4="http://schemas.microsoft.com/office/drawing/2016/5/10/chartex" xmlns:cx5="http://schemas.microsoft.com/office/drawing/2016/5/11/chartex" xmlns:cx6="http://schemas.microsoft.com/office/drawing/2016/5/12/chartex" xmlns:cx7="http://schemas.microsoft.com/office/drawing/2016/5/13/chartex" xmlns:cx8="http://schemas.microsoft.com/office/drawing/2016/5/14/chartex" xmlns:mc="http://schemas.openxmlformats.org/markup-compatibility/2006" xmlns:aink="http://schemas.microsoft.com/office/drawing/2016/ink" xmlns:am3d="http://schemas.microsoft.com/office/drawing/2017/model3d" xmlns:o="urn:schemas-microsoft-com:office:office" xmlns:r="http://schemas.openxmlformats.org/officeDocument/2006/relationships" xmlns:m="http://schemas.openxmlformats.org/officeDocument/2006/math" xmlns:v="urn:schemas-microsoft-com:vml" xmlns:wp14="http://schemas.microsoft.com/office/word/2010/wordprocessingDrawing" xmlns:wp="http://schemas.openxmlformats.org/drawingml/2006/wordprocessingDrawing" xmlns:w10="urn:schemas-microsoft-com:office:word" xmlns:w="http://schemas.openxmlformats.org/wordprocessingml/2006/main" xmlns:w14="http://schemas.microsoft.com/office/word/2010/wordml" xmlns:w15="http://schemas.microsoft.com/office/word/2012/wordml" xmlns:w16cid="http://schemas.microsoft.com/office/word/2016/wordml/cid" xmlns:w16se="http://schemas.microsoft.com/office/word/2015/wordml/symex" xmlns:wpg="http://schemas.microsoft.com/office/word/2010/wordprocessingGroup" xmlns:wpi="http://schemas.microsoft.com/office/word/2010/wordprocessingInk" xmlns:wne="http://schemas.microsoft.com/office/word/2006/wordml" xmlns:wps="http://schemas.microsoft.com/office/word/2010/wordprocessingShape" mc:Ignorable="w14 w15 w16se w16cid wp14">
+  <w:endnote w:type="separator" w:id="-1">
+    <w:p>
+      <w:pPr>
+        <w:spacing w:before="0" w:after="0" w:line="240" w:lineRule="auto"/>
+      </w:pPr>
+      <w:r>
+        <w:separator/>
+      </w:r>
+    </w:p>
+  </w:endnote>
+  <w:endnote w:type="continuationSeparator" w:id="0">
+    <w:p>
+      <w:pPr>
+        <w:spacing w:before="0" w:after="0" w:line="240" w:lineRule="auto"/>
+      </w:pPr>
+      <w:r>
+        <w:continuationSeparator/>
+      </w:r>
+    </w:p>
+  </w:endnote>
+</w:endnotes>
+</file>
+
+<file path=word/footnotes.xml><?xml version="1.0" encoding="utf-8"?>
+<w:footnotes xmlns:wpc="http://schemas.microsoft.com/office/word/2010/wordprocessingCanvas" xmlns:cx="http://schemas.microsoft.com/office/drawing/2014/chartex" xmlns:cx1="http://schemas.microsoft.com/office/drawing/2015/9/8/chartex" xmlns:cx2="http://schemas.microsoft.com/office/drawing/2015/10/21/chartex" xmlns:cx3="http://schemas.microsoft.com/office/drawing/2016/5/9/chartex" xmlns:cx4="http://schemas.microsoft.com/office/drawing/2016/5/10/chartex" xmlns:cx5="http://schemas.microsoft.com/office/drawing/2016/5/11/chartex" xmlns:cx6="http://schemas.microsoft.com/office/drawing/2016/5/12/chartex" xmlns:cx7="http://schemas.microsoft.com/office/drawing/2016/5/13/chartex" xmlns:cx8="http://schemas.microsoft.com/office/drawing/2016/5/14/chartex" xmlns:mc="http://schemas.openxmlformats.org/markup-compatibility/2006" xmlns:aink="http://schemas.microsoft.com/office/drawing/2016/ink" xmlns:am3d="http://schemas.microsoft.com/office/drawing/2017/model3d" xmlns:o="urn:schemas-microsoft-com:office:office" xmlns:r="http://schemas.openxmlformats.org/officeDocument/2006/relationships" xmlns:m="http://schemas.openxmlformats.org/officeDocument/2006/math" xmlns:v="urn:schemas-microsoft-com:vml" xmlns:wp14="http://schemas.microsoft.com/office/word/2010/wordprocessingDrawing" xmlns:wp="http://schemas.openxmlformats.org/drawingml/2006/wordprocessingDrawing" xmlns:w10="urn:schemas-microsoft-com:office:word" xmlns:w="http://schemas.openxmlformats.org/wordprocessingml/2006/main" xmlns:w14="http://schemas.microsoft.com/office/word/2010/wordml" xmlns:w15="http://schemas.microsoft.com/office/word/2012/wordml" xmlns:w16cid="http://schemas.microsoft.com/office/word/2016/wordml/cid" xmlns:w16se="http://schemas.microsoft.com/office/word/2015/wordml/symex" xmlns:wpg="http://schemas.microsoft.com/office/word/2010/wordprocessingGroup" xmlns:wpi="http://schemas.microsoft.com/office/word/2010/wordprocessingInk" xmlns:wne="http://schemas.microsoft.com/office/word/2006/wordml" xmlns:wps="http://schemas.microsoft.com/office/word/2010/wordprocessingShape" mc:Ignorable="w14 w15 w16se w16cid wp14">
+  <w:footnote w:type="separator" w:id="-1">
+    <w:p>
+      <w:pPr>
+        <w:spacing w:before="0" w:after="0" w:line="240" w:lineRule="auto"/>
+      </w:pPr>
+      <w:r>
+        <w:separator/>
+      </w:r>
+    </w:p>
+  </w:footnote>
+  <w:footnote w:type="continuationSeparator" w:id="0">
+    <w:p>
+      <w:pPr>
+        <w:spacing w:before="0" w:after="0" w:line="240" w:lineRule="auto"/>
+      </w:pPr>
+      <w:r>
+        <w:continuationSeparator/>
+      </w:r>
+    </w:p>
+  </w:footnote>
+</w:footnotes>
 </file>
 
 <file path=word/numbering.xml><?xml version="1.0" encoding="utf-8"?>
@@ -3606,6 +3696,54 @@
       <w:shd w:val="clear" w:color="auto" w:fill="E1DFDD"/>
     </w:rPr>
   </w:style>
+  <w:style w:type="paragraph" w:styleId="ac">
+    <w:name w:val="header"/>
+    <w:basedOn w:val="a"/>
+    <w:link w:val="Char0"/>
+    <w:unhideWhenUsed/>
+    <w:rsid w:val="007459CC"/>
+    <w:pPr>
+      <w:tabs>
+        <w:tab w:val="center" w:pos="4513"/>
+        <w:tab w:val="right" w:pos="9026"/>
+      </w:tabs>
+      <w:snapToGrid w:val="0"/>
+    </w:pPr>
+  </w:style>
+  <w:style w:type="character" w:customStyle="1" w:styleId="Char0">
+    <w:name w:val="머리글 Char"/>
+    <w:basedOn w:val="a0"/>
+    <w:link w:val="ac"/>
+    <w:rsid w:val="007459CC"/>
+    <w:rPr>
+      <w:rFonts w:ascii="Helvetica Neue" w:eastAsia="KoPubWorldDotum Light" w:hAnsi="Helvetica Neue"/>
+      <w:sz w:val="20"/>
+    </w:rPr>
+  </w:style>
+  <w:style w:type="paragraph" w:styleId="ad">
+    <w:name w:val="footer"/>
+    <w:basedOn w:val="a"/>
+    <w:link w:val="Char1"/>
+    <w:unhideWhenUsed/>
+    <w:rsid w:val="007459CC"/>
+    <w:pPr>
+      <w:tabs>
+        <w:tab w:val="center" w:pos="4513"/>
+        <w:tab w:val="right" w:pos="9026"/>
+      </w:tabs>
+      <w:snapToGrid w:val="0"/>
+    </w:pPr>
+  </w:style>
+  <w:style w:type="character" w:customStyle="1" w:styleId="Char1">
+    <w:name w:val="바닥글 Char"/>
+    <w:basedOn w:val="a0"/>
+    <w:link w:val="ad"/>
+    <w:rsid w:val="007459CC"/>
+    <w:rPr>
+      <w:rFonts w:ascii="Helvetica Neue" w:eastAsia="KoPubWorldDotum Light" w:hAnsi="Helvetica Neue"/>
+      <w:sz w:val="20"/>
+    </w:rPr>
+  </w:style>
 </w:styles>
 </file>
 

</xml_diff>